<commit_message>
dockerfile, docker script, data flow
</commit_message>
<xml_diff>
--- a/data_flow.docx
+++ b/data_flow.docx
@@ -753,6 +753,151 @@
           <w:numId w:val="2"/>
         </w:numPr>
       </w:pPr>
+      <w:r>
+        <w:t xml:space="preserve">Wallet node gửi </w:t>
+      </w:r>
+      <w:r>
+        <w:rPr>
+          <w:b/>
+        </w:rPr>
+        <w:t>tx</w:t>
+      </w:r>
+      <w:r>
+        <w:t xml:space="preserve"> cho central</w:t>
+      </w:r>
+    </w:p>
+    <w:p>
+      <w:pPr>
+        <w:pStyle w:val="ListParagraph"/>
+        <w:numPr>
+          <w:ilvl w:val="0"/>
+          <w:numId w:val="2"/>
+        </w:numPr>
+      </w:pPr>
+      <w:r>
+        <w:lastRenderedPageBreak/>
+        <w:t xml:space="preserve">Central gửi </w:t>
+      </w:r>
+      <w:r>
+        <w:rPr>
+          <w:b/>
+        </w:rPr>
+        <w:t>inv</w:t>
+      </w:r>
+      <w:r>
+        <w:t xml:space="preserve"> tx</w:t>
+      </w:r>
+      <w:r>
+        <w:t xml:space="preserve"> cho các node còn lại</w:t>
+      </w:r>
+    </w:p>
+    <w:p>
+      <w:pPr>
+        <w:pStyle w:val="ListParagraph"/>
+        <w:numPr>
+          <w:ilvl w:val="0"/>
+          <w:numId w:val="2"/>
+        </w:numPr>
+      </w:pPr>
+      <w:r>
+        <w:t xml:space="preserve">Miner nhận tx, gửi </w:t>
+      </w:r>
+      <w:r>
+        <w:rPr>
+          <w:b/>
+        </w:rPr>
+        <w:t>getdata</w:t>
+      </w:r>
+      <w:r>
+        <w:t xml:space="preserve"> tx cho central</w:t>
+      </w:r>
+    </w:p>
+    <w:p>
+      <w:pPr>
+        <w:pStyle w:val="ListParagraph"/>
+        <w:numPr>
+          <w:ilvl w:val="0"/>
+          <w:numId w:val="2"/>
+        </w:numPr>
+      </w:pPr>
+      <w:r>
+        <w:t xml:space="preserve">Miner </w:t>
+      </w:r>
+      <w:r>
+        <w:t>thấy pool có đủ 2 transaction, tiến hành đào.</w:t>
+      </w:r>
+    </w:p>
+    <w:p>
+      <w:pPr>
+        <w:pStyle w:val="ListParagraph"/>
+        <w:numPr>
+          <w:ilvl w:val="0"/>
+          <w:numId w:val="2"/>
+        </w:numPr>
+      </w:pPr>
+      <w:r>
+        <w:t xml:space="preserve">Miner gửi </w:t>
+      </w:r>
+      <w:r>
+        <w:rPr>
+          <w:b/>
+        </w:rPr>
+        <w:t>inv</w:t>
+      </w:r>
+      <w:r>
+        <w:t xml:space="preserve"> cho các node còn lại</w:t>
+      </w:r>
+    </w:p>
+    <w:p>
+      <w:pPr>
+        <w:pStyle w:val="ListParagraph"/>
+        <w:numPr>
+          <w:ilvl w:val="0"/>
+          <w:numId w:val="2"/>
+        </w:numPr>
+      </w:pPr>
+      <w:r>
+        <w:t xml:space="preserve">Các node gửi </w:t>
+      </w:r>
+      <w:r>
+        <w:rPr>
+          <w:b/>
+        </w:rPr>
+        <w:t>getdata</w:t>
+      </w:r>
+      <w:r>
+        <w:t xml:space="preserve"> block cho miner</w:t>
+      </w:r>
+    </w:p>
+    <w:p>
+      <w:pPr>
+        <w:pStyle w:val="ListParagraph"/>
+        <w:numPr>
+          <w:ilvl w:val="0"/>
+          <w:numId w:val="2"/>
+        </w:numPr>
+      </w:pPr>
+      <w:r>
+        <w:t xml:space="preserve">Miner gửi </w:t>
+      </w:r>
+      <w:r>
+        <w:rPr>
+          <w:b/>
+        </w:rPr>
+        <w:t>block</w:t>
+      </w:r>
+    </w:p>
+    <w:p>
+      <w:pPr>
+        <w:pStyle w:val="ListParagraph"/>
+        <w:numPr>
+          <w:ilvl w:val="0"/>
+          <w:numId w:val="2"/>
+        </w:numPr>
+      </w:pPr>
+      <w:r>
+        <w:t>Các node thêm block vào blockchain local của mình</w:t>
+      </w:r>
       <w:bookmarkStart w:id="0" w:name="_GoBack"/>
       <w:bookmarkEnd w:id="0"/>
     </w:p>

</xml_diff>